<commit_message>
Setting GUI, camera previews
</commit_message>
<xml_diff>
--- a/Python/Magic/Magic Card Scanner.docx
+++ b/Python/Magic/Magic Card Scanner.docx
@@ -136,7 +136,7 @@
     <w:p>
       <w:r>
         <w:pict w14:anchorId="31662F1A">
-          <v:rect id="_x0000_i1097" style="width:0;height:1.5pt" o:hralign="center" o:hrstd="t" o:hr="t" fillcolor="#a0a0a0" stroked="f"/>
+          <v:rect id="_x0000_i1025" style="width:0;height:1.5pt" o:hralign="center" o:hrstd="t" o:hr="t" fillcolor="#a0a0a0" stroked="f"/>
         </w:pict>
       </w:r>
     </w:p>
@@ -346,7 +346,7 @@
     <w:p>
       <w:r>
         <w:pict w14:anchorId="3829C28D">
-          <v:rect id="_x0000_i1098" style="width:0;height:1.5pt" o:hralign="center" o:hrstd="t" o:hr="t" fillcolor="#a0a0a0" stroked="f"/>
+          <v:rect id="_x0000_i1026" style="width:0;height:1.5pt" o:hralign="center" o:hrstd="t" o:hr="t" fillcolor="#a0a0a0" stroked="f"/>
         </w:pict>
       </w:r>
     </w:p>
@@ -674,7 +674,7 @@
     <w:p>
       <w:r>
         <w:pict w14:anchorId="3519675A">
-          <v:rect id="_x0000_i1099" style="width:0;height:1.5pt" o:hralign="center" o:hrstd="t" o:hr="t" fillcolor="#a0a0a0" stroked="f"/>
+          <v:rect id="_x0000_i1027" style="width:0;height:1.5pt" o:hralign="center" o:hrstd="t" o:hr="t" fillcolor="#a0a0a0" stroked="f"/>
         </w:pict>
       </w:r>
     </w:p>
@@ -1108,7 +1108,7 @@
     <w:p>
       <w:r>
         <w:pict w14:anchorId="2A9EB027">
-          <v:rect id="_x0000_i1100" style="width:0;height:1.5pt" o:hralign="center" o:hrstd="t" o:hr="t" fillcolor="#a0a0a0" stroked="f"/>
+          <v:rect id="_x0000_i1028" style="width:0;height:1.5pt" o:hralign="center" o:hrstd="t" o:hr="t" fillcolor="#a0a0a0" stroked="f"/>
         </w:pict>
       </w:r>
     </w:p>
@@ -1760,7 +1760,7 @@
     <w:p>
       <w:r>
         <w:pict w14:anchorId="24D89472">
-          <v:rect id="_x0000_i1101" style="width:0;height:1.5pt" o:hralign="center" o:hrstd="t" o:hr="t" fillcolor="#a0a0a0" stroked="f"/>
+          <v:rect id="_x0000_i1029" style="width:0;height:1.5pt" o:hralign="center" o:hrstd="t" o:hr="t" fillcolor="#a0a0a0" stroked="f"/>
         </w:pict>
       </w:r>
     </w:p>
@@ -1998,7 +1998,7 @@
     <w:p>
       <w:r>
         <w:pict w14:anchorId="23C3AFCF">
-          <v:rect id="_x0000_i1102" style="width:0;height:1.5pt" o:hralign="center" o:hrstd="t" o:hr="t" fillcolor="#a0a0a0" stroked="f"/>
+          <v:rect id="_x0000_i1030" style="width:0;height:1.5pt" o:hralign="center" o:hrstd="t" o:hr="t" fillcolor="#a0a0a0" stroked="f"/>
         </w:pict>
       </w:r>
     </w:p>
@@ -2193,7 +2193,7 @@
     <w:p>
       <w:r>
         <w:pict w14:anchorId="253C5C3C">
-          <v:rect id="_x0000_i1103" style="width:0;height:1.5pt" o:hralign="center" o:hrstd="t" o:hr="t" fillcolor="#a0a0a0" stroked="f"/>
+          <v:rect id="_x0000_i1031" style="width:0;height:1.5pt" o:hralign="center" o:hrstd="t" o:hr="t" fillcolor="#a0a0a0" stroked="f"/>
         </w:pict>
       </w:r>
     </w:p>
@@ -2343,7 +2343,7 @@
     <w:p>
       <w:r>
         <w:pict w14:anchorId="17AB40F1">
-          <v:rect id="_x0000_i1104" style="width:0;height:1.5pt" o:hralign="center" o:hrstd="t" o:hr="t" fillcolor="#a0a0a0" stroked="f"/>
+          <v:rect id="_x0000_i1032" style="width:0;height:1.5pt" o:hralign="center" o:hrstd="t" o:hr="t" fillcolor="#a0a0a0" stroked="f"/>
         </w:pict>
       </w:r>
     </w:p>
@@ -2790,7 +2790,7 @@
     <w:p>
       <w:r>
         <w:pict w14:anchorId="1FE71A8B">
-          <v:rect id="_x0000_i1105" style="width:0;height:1.5pt" o:hralign="center" o:hrstd="t" o:hr="t" fillcolor="#a0a0a0" stroked="f"/>
+          <v:rect id="_x0000_i1033" style="width:0;height:1.5pt" o:hralign="center" o:hrstd="t" o:hr="t" fillcolor="#a0a0a0" stroked="f"/>
         </w:pict>
       </w:r>
     </w:p>
@@ -2908,176 +2908,7 @@
     <w:p>
       <w:r>
         <w:pict w14:anchorId="7FF21AC9">
-          <v:rect id="_x0000_i1106" style="width:0;height:1.5pt" o:hralign="center" o:hrstd="t" o:hr="t" fillcolor="#a0a0a0" stroked="f"/>
-        </w:pict>
-      </w:r>
-    </w:p>
-    <w:p>
-      <w:pPr>
-        <w:rPr>
-          <w:b/>
-          <w:bCs/>
-        </w:rPr>
-      </w:pPr>
-      <w:r>
-        <w:rPr>
-          <w:b/>
-          <w:bCs/>
-        </w:rPr>
-        <w:t>9) Repo layout (suggested)</w:t>
-      </w:r>
-    </w:p>
-    <w:p>
-      <w:r>
-        <w:t>magic-card-scanner/</w:t>
-      </w:r>
-    </w:p>
-    <w:p>
-      <w:r>
-        <w:t xml:space="preserve">  app/</w:t>
-      </w:r>
-    </w:p>
-    <w:p>
-      <w:r>
-        <w:t xml:space="preserve">    main.py</w:t>
-      </w:r>
-    </w:p>
-    <w:p>
-      <w:r>
-        <w:t xml:space="preserve">    </w:t>
-      </w:r>
-      <w:proofErr w:type="spellStart"/>
-      <w:r>
-        <w:t>ui</w:t>
-      </w:r>
-      <w:proofErr w:type="spellEnd"/>
-      <w:r>
-        <w:t>/</w:t>
-      </w:r>
-    </w:p>
-    <w:p>
-      <w:r>
-        <w:t xml:space="preserve">      main_window.py</w:t>
-      </w:r>
-    </w:p>
-    <w:p>
-      <w:r>
-        <w:t xml:space="preserve">    capture/</w:t>
-      </w:r>
-    </w:p>
-    <w:p>
-      <w:r>
-        <w:t xml:space="preserve">      camera.py</w:t>
-      </w:r>
-    </w:p>
-    <w:p>
-      <w:r>
-        <w:t xml:space="preserve">    vision/</w:t>
-      </w:r>
-    </w:p>
-    <w:p>
-      <w:r>
-        <w:t xml:space="preserve">      detect_card.py</w:t>
-      </w:r>
-    </w:p>
-    <w:p>
-      <w:r>
-        <w:t xml:space="preserve">      preprocess.py</w:t>
-      </w:r>
-    </w:p>
-    <w:p>
-      <w:r>
-        <w:t xml:space="preserve">      ocr.py</w:t>
-      </w:r>
-    </w:p>
-    <w:p>
-      <w:r>
-        <w:lastRenderedPageBreak/>
-        <w:t xml:space="preserve">      match.py</w:t>
-      </w:r>
-    </w:p>
-    <w:p>
-      <w:r>
-        <w:t xml:space="preserve">    </w:t>
-      </w:r>
-      <w:proofErr w:type="spellStart"/>
-      <w:r>
-        <w:t>scryfall</w:t>
-      </w:r>
-      <w:proofErr w:type="spellEnd"/>
-      <w:r>
-        <w:t>/</w:t>
-      </w:r>
-    </w:p>
-    <w:p>
-      <w:r>
-        <w:t xml:space="preserve">      client.py</w:t>
-      </w:r>
-    </w:p>
-    <w:p>
-      <w:r>
-        <w:t xml:space="preserve">      cache.py</w:t>
-      </w:r>
-    </w:p>
-    <w:p>
-      <w:r>
-        <w:t xml:space="preserve">    storage/</w:t>
-      </w:r>
-    </w:p>
-    <w:p>
-      <w:r>
-        <w:t xml:space="preserve">      db.py</w:t>
-      </w:r>
-    </w:p>
-    <w:p>
-      <w:r>
-        <w:t xml:space="preserve">      models.py</w:t>
-      </w:r>
-    </w:p>
-    <w:p>
-      <w:r>
-        <w:t xml:space="preserve">      repo.py</w:t>
-      </w:r>
-    </w:p>
-    <w:p>
-      <w:r>
-        <w:t xml:space="preserve">    export/</w:t>
-      </w:r>
-    </w:p>
-    <w:p>
-      <w:r>
-        <w:t xml:space="preserve">      exporter.py</w:t>
-      </w:r>
-    </w:p>
-    <w:p>
-      <w:r>
-        <w:t xml:space="preserve">      </w:t>
-      </w:r>
-      <w:proofErr w:type="spellStart"/>
-      <w:r>
-        <w:t>presets.json</w:t>
-      </w:r>
-      <w:proofErr w:type="spellEnd"/>
-    </w:p>
-    <w:p>
-      <w:r>
-        <w:t xml:space="preserve">  tests/</w:t>
-      </w:r>
-    </w:p>
-    <w:p>
-      <w:r>
-        <w:t xml:space="preserve">  requirements.txt</w:t>
-      </w:r>
-    </w:p>
-    <w:p>
-      <w:r>
-        <w:t xml:space="preserve">  README.md</w:t>
-      </w:r>
-    </w:p>
-    <w:p>
-      <w:r>
-        <w:pict w14:anchorId="05FA9E7D">
-          <v:rect id="_x0000_i1107" style="width:0;height:1.5pt" o:hralign="center" o:hrstd="t" o:hr="t" fillcolor="#a0a0a0" stroked="f"/>
+          <v:rect id="_x0000_i1034" style="width:0;height:1.5pt" o:hralign="center" o:hrstd="t" o:hr="t" fillcolor="#a0a0a0" stroked="f"/>
         </w:pict>
       </w:r>
     </w:p>
@@ -3165,57 +2996,265 @@
     <w:p>
       <w:r>
         <w:pict w14:anchorId="7A9ED27C">
-          <v:rect id="_x0000_i1108" style="width:0;height:1.5pt" o:hralign="center" o:hrstd="t" o:hr="t" fillcolor="#a0a0a0" stroked="f"/>
+          <v:rect id="_x0000_i1036" style="width:0;height:1.5pt" o:hralign="center" o:hrstd="t" o:hr="t" fillcolor="#a0a0a0" stroked="f"/>
         </w:pict>
       </w:r>
     </w:p>
-    <w:p>
-      <w:r>
-        <w:t>If you want, next step I can provide:</w:t>
-      </w:r>
-    </w:p>
-    <w:p>
-      <w:pPr>
-        <w:numPr>
-          <w:ilvl w:val="0"/>
-          <w:numId w:val="32"/>
-        </w:numPr>
-      </w:pPr>
-      <w:r>
-        <w:t xml:space="preserve">a ready-to-run starter code skeleton (camera preview + capture + SQLite + </w:t>
+    <w:p/>
+    <w:p/>
+    <w:p>
+      <w:r>
+        <w:t xml:space="preserve">  </w:t>
+      </w:r>
+      <w:r>
+        <w:rPr>
+          <w:b/>
+          <w:bCs/>
+        </w:rPr>
+        <w:t>Capture → save normalized image</w:t>
+      </w:r>
+    </w:p>
+    <w:p>
+      <w:pPr>
+        <w:rPr>
+          <w:b/>
+          <w:bCs/>
+        </w:rPr>
+      </w:pPr>
+      <w:r>
+        <w:t xml:space="preserve">  </w:t>
+      </w:r>
+      <w:r>
+        <w:rPr>
+          <w:b/>
+          <w:bCs/>
+        </w:rPr>
+        <w:t xml:space="preserve">OCR name-region → </w:t>
       </w:r>
       <w:proofErr w:type="spellStart"/>
       <w:r>
+        <w:rPr>
+          <w:b/>
+          <w:bCs/>
+        </w:rPr>
         <w:t>Scryfall</w:t>
       </w:r>
       <w:proofErr w:type="spellEnd"/>
       <w:r>
-        <w:t xml:space="preserve"> lookup),</w:t>
-      </w:r>
-    </w:p>
-    <w:p>
-      <w:pPr>
-        <w:numPr>
-          <w:ilvl w:val="0"/>
-          <w:numId w:val="32"/>
-        </w:numPr>
-      </w:pPr>
-      <w:r>
-        <w:lastRenderedPageBreak/>
-        <w:t xml:space="preserve">and a </w:t>
+        <w:rPr>
+          <w:b/>
+          <w:bCs/>
+        </w:rPr>
+        <w:t xml:space="preserve"> search</w:t>
+      </w:r>
+    </w:p>
+    <w:p>
+      <w:pPr>
+        <w:rPr>
+          <w:b/>
+          <w:bCs/>
+        </w:rPr>
+      </w:pPr>
+    </w:p>
+    <w:p>
+      <w:r>
+        <w:br/>
+      </w:r>
+      <w:r>
+        <w:rPr>
+          <w:b/>
+          <w:bCs/>
+        </w:rPr>
+        <w:t>D)</w:t>
+      </w:r>
+      <w:r>
+        <w:t xml:space="preserve"> OCR → </w:t>
       </w:r>
       <w:proofErr w:type="spellStart"/>
-      <w:proofErr w:type="gramStart"/>
-      <w:r>
-        <w:t>presets</w:t>
-      </w:r>
-      <w:proofErr w:type="gramEnd"/>
-      <w:r>
-        <w:t>.json</w:t>
+      <w:r>
+        <w:t>Scryfall</w:t>
       </w:r>
       <w:proofErr w:type="spellEnd"/>
       <w:r>
-        <w:t xml:space="preserve"> with 2–3 common export formats.</w:t>
+        <w:t xml:space="preserve"> pipeline</w:t>
+      </w:r>
+    </w:p>
+    <w:p>
+      <w:r>
+        <w:t>  read APIs for GUI (</w:t>
+      </w:r>
+      <w:proofErr w:type="spellStart"/>
+      <w:r>
+        <w:t>list_collections</w:t>
+      </w:r>
+      <w:proofErr w:type="spellEnd"/>
+      <w:r>
+        <w:t xml:space="preserve">, </w:t>
+      </w:r>
+      <w:proofErr w:type="spellStart"/>
+      <w:r>
+        <w:t>list_entries</w:t>
+      </w:r>
+      <w:proofErr w:type="spellEnd"/>
+      <w:r>
+        <w:t>)</w:t>
+      </w:r>
+    </w:p>
+    <w:p>
+      <w:r>
+        <w:t>  CSV / deck-builder export</w:t>
+      </w:r>
+    </w:p>
+    <w:p>
+      <w:r>
+        <w:t xml:space="preserve">  </w:t>
+      </w:r>
+      <w:proofErr w:type="spellStart"/>
+      <w:r>
+        <w:t>Scryfall</w:t>
+      </w:r>
+      <w:proofErr w:type="spellEnd"/>
+      <w:r>
+        <w:t xml:space="preserve"> cache freshness policy</w:t>
+      </w:r>
+    </w:p>
+    <w:p/>
+    <w:p>
+      <w:r>
+        <w:t>The next storage/GUI bridge pieces that make the app feel real:</w:t>
+      </w:r>
+    </w:p>
+    <w:p>
+      <w:pPr>
+        <w:numPr>
+          <w:ilvl w:val="0"/>
+          <w:numId w:val="36"/>
+        </w:numPr>
+      </w:pPr>
+      <w:r>
+        <w:rPr>
+          <w:b/>
+          <w:bCs/>
+        </w:rPr>
+        <w:t>“Scan Card” flow</w:t>
+      </w:r>
+      <w:r>
+        <w:t xml:space="preserve">: open a dialog that lets you simulate adding a card (for now), calling </w:t>
+      </w:r>
+      <w:proofErr w:type="spellStart"/>
+      <w:r>
+        <w:t>add_card_to_collection_service</w:t>
+      </w:r>
+      <w:proofErr w:type="spellEnd"/>
+      <w:r>
+        <w:t>.</w:t>
+      </w:r>
+    </w:p>
+    <w:p>
+      <w:pPr>
+        <w:numPr>
+          <w:ilvl w:val="0"/>
+          <w:numId w:val="36"/>
+        </w:numPr>
+      </w:pPr>
+      <w:r>
+        <w:t>A real “get or create collection” UX.</w:t>
+      </w:r>
+    </w:p>
+    <w:p>
+      <w:pPr>
+        <w:numPr>
+          <w:ilvl w:val="0"/>
+          <w:numId w:val="36"/>
+        </w:numPr>
+      </w:pPr>
+      <w:r>
+        <w:t>Basic edit actions: increment/decrement qty, toggle foil, notes.</w:t>
+      </w:r>
+    </w:p>
+    <w:p/>
+    <w:p>
+      <w:r>
+        <w:t>If you want, next I can add:</w:t>
+      </w:r>
+    </w:p>
+    <w:p>
+      <w:pPr>
+        <w:numPr>
+          <w:ilvl w:val="0"/>
+          <w:numId w:val="37"/>
+        </w:numPr>
+      </w:pPr>
+      <w:r>
+        <w:t xml:space="preserve">A </w:t>
+      </w:r>
+      <w:r>
+        <w:rPr>
+          <w:b/>
+          <w:bCs/>
+        </w:rPr>
+        <w:t>“Capture”</w:t>
+      </w:r>
+      <w:r>
+        <w:t xml:space="preserve"> button that grabs the </w:t>
+      </w:r>
+      <w:r>
+        <w:rPr>
+          <w:i/>
+          <w:iCs/>
+        </w:rPr>
+        <w:t>current frame</w:t>
+      </w:r>
+      <w:r>
+        <w:t xml:space="preserve"> and shows a frozen image</w:t>
+      </w:r>
+    </w:p>
+    <w:p>
+      <w:pPr>
+        <w:numPr>
+          <w:ilvl w:val="0"/>
+          <w:numId w:val="37"/>
+        </w:numPr>
+      </w:pPr>
+      <w:r>
+        <w:t xml:space="preserve">A simple </w:t>
+      </w:r>
+      <w:r>
+        <w:rPr>
+          <w:b/>
+          <w:bCs/>
+        </w:rPr>
+        <w:t>card-crop overlay</w:t>
+      </w:r>
+      <w:r>
+        <w:t xml:space="preserve"> (</w:t>
+      </w:r>
+      <w:proofErr w:type="spellStart"/>
+      <w:r>
+        <w:t>rect</w:t>
+      </w:r>
+      <w:proofErr w:type="spellEnd"/>
+      <w:r>
+        <w:t xml:space="preserve"> guide) so you align the card</w:t>
+      </w:r>
+    </w:p>
+    <w:p>
+      <w:pPr>
+        <w:numPr>
+          <w:ilvl w:val="0"/>
+          <w:numId w:val="37"/>
+        </w:numPr>
+      </w:pPr>
+      <w:r>
+        <w:t xml:space="preserve">Save captured frames to disk for debugging the OCR + </w:t>
+      </w:r>
+      <w:proofErr w:type="spellStart"/>
+      <w:r>
+        <w:t>Scryfall</w:t>
+      </w:r>
+      <w:proofErr w:type="spellEnd"/>
+      <w:r>
+        <w:t xml:space="preserve"> matching pipeline</w:t>
       </w:r>
     </w:p>
     <w:p/>
@@ -6120,6 +6159,155 @@
     </w:lvl>
   </w:abstractNum>
   <w:abstractNum w:abstractNumId="20" w15:restartNumberingAfterBreak="0">
+    <w:nsid w:val="44983964"/>
+    <w:multiLevelType w:val="multilevel"/>
+    <w:tmpl w:val="070A63E0"/>
+    <w:lvl w:ilvl="0">
+      <w:start w:val="1"/>
+      <w:numFmt w:val="bullet"/>
+      <w:lvlText w:val=""/>
+      <w:lvlJc w:val="left"/>
+      <w:pPr>
+        <w:tabs>
+          <w:tab w:val="num" w:pos="720"/>
+        </w:tabs>
+        <w:ind w:left="720" w:hanging="360"/>
+      </w:pPr>
+      <w:rPr>
+        <w:rFonts w:ascii="Symbol" w:hAnsi="Symbol" w:hint="default"/>
+        <w:sz w:val="20"/>
+      </w:rPr>
+    </w:lvl>
+    <w:lvl w:ilvl="1" w:tentative="1">
+      <w:start w:val="1"/>
+      <w:numFmt w:val="bullet"/>
+      <w:lvlText w:val="o"/>
+      <w:lvlJc w:val="left"/>
+      <w:pPr>
+        <w:tabs>
+          <w:tab w:val="num" w:pos="1440"/>
+        </w:tabs>
+        <w:ind w:left="1440" w:hanging="360"/>
+      </w:pPr>
+      <w:rPr>
+        <w:rFonts w:ascii="Courier New" w:hAnsi="Courier New" w:hint="default"/>
+        <w:sz w:val="20"/>
+      </w:rPr>
+    </w:lvl>
+    <w:lvl w:ilvl="2" w:tentative="1">
+      <w:start w:val="1"/>
+      <w:numFmt w:val="bullet"/>
+      <w:lvlText w:val=""/>
+      <w:lvlJc w:val="left"/>
+      <w:pPr>
+        <w:tabs>
+          <w:tab w:val="num" w:pos="2160"/>
+        </w:tabs>
+        <w:ind w:left="2160" w:hanging="360"/>
+      </w:pPr>
+      <w:rPr>
+        <w:rFonts w:ascii="Wingdings" w:hAnsi="Wingdings" w:hint="default"/>
+        <w:sz w:val="20"/>
+      </w:rPr>
+    </w:lvl>
+    <w:lvl w:ilvl="3" w:tentative="1">
+      <w:start w:val="1"/>
+      <w:numFmt w:val="bullet"/>
+      <w:lvlText w:val=""/>
+      <w:lvlJc w:val="left"/>
+      <w:pPr>
+        <w:tabs>
+          <w:tab w:val="num" w:pos="2880"/>
+        </w:tabs>
+        <w:ind w:left="2880" w:hanging="360"/>
+      </w:pPr>
+      <w:rPr>
+        <w:rFonts w:ascii="Wingdings" w:hAnsi="Wingdings" w:hint="default"/>
+        <w:sz w:val="20"/>
+      </w:rPr>
+    </w:lvl>
+    <w:lvl w:ilvl="4" w:tentative="1">
+      <w:start w:val="1"/>
+      <w:numFmt w:val="bullet"/>
+      <w:lvlText w:val=""/>
+      <w:lvlJc w:val="left"/>
+      <w:pPr>
+        <w:tabs>
+          <w:tab w:val="num" w:pos="3600"/>
+        </w:tabs>
+        <w:ind w:left="3600" w:hanging="360"/>
+      </w:pPr>
+      <w:rPr>
+        <w:rFonts w:ascii="Wingdings" w:hAnsi="Wingdings" w:hint="default"/>
+        <w:sz w:val="20"/>
+      </w:rPr>
+    </w:lvl>
+    <w:lvl w:ilvl="5" w:tentative="1">
+      <w:start w:val="1"/>
+      <w:numFmt w:val="bullet"/>
+      <w:lvlText w:val=""/>
+      <w:lvlJc w:val="left"/>
+      <w:pPr>
+        <w:tabs>
+          <w:tab w:val="num" w:pos="4320"/>
+        </w:tabs>
+        <w:ind w:left="4320" w:hanging="360"/>
+      </w:pPr>
+      <w:rPr>
+        <w:rFonts w:ascii="Wingdings" w:hAnsi="Wingdings" w:hint="default"/>
+        <w:sz w:val="20"/>
+      </w:rPr>
+    </w:lvl>
+    <w:lvl w:ilvl="6" w:tentative="1">
+      <w:start w:val="1"/>
+      <w:numFmt w:val="bullet"/>
+      <w:lvlText w:val=""/>
+      <w:lvlJc w:val="left"/>
+      <w:pPr>
+        <w:tabs>
+          <w:tab w:val="num" w:pos="5040"/>
+        </w:tabs>
+        <w:ind w:left="5040" w:hanging="360"/>
+      </w:pPr>
+      <w:rPr>
+        <w:rFonts w:ascii="Wingdings" w:hAnsi="Wingdings" w:hint="default"/>
+        <w:sz w:val="20"/>
+      </w:rPr>
+    </w:lvl>
+    <w:lvl w:ilvl="7" w:tentative="1">
+      <w:start w:val="1"/>
+      <w:numFmt w:val="bullet"/>
+      <w:lvlText w:val=""/>
+      <w:lvlJc w:val="left"/>
+      <w:pPr>
+        <w:tabs>
+          <w:tab w:val="num" w:pos="5760"/>
+        </w:tabs>
+        <w:ind w:left="5760" w:hanging="360"/>
+      </w:pPr>
+      <w:rPr>
+        <w:rFonts w:ascii="Wingdings" w:hAnsi="Wingdings" w:hint="default"/>
+        <w:sz w:val="20"/>
+      </w:rPr>
+    </w:lvl>
+    <w:lvl w:ilvl="8" w:tentative="1">
+      <w:start w:val="1"/>
+      <w:numFmt w:val="bullet"/>
+      <w:lvlText w:val=""/>
+      <w:lvlJc w:val="left"/>
+      <w:pPr>
+        <w:tabs>
+          <w:tab w:val="num" w:pos="6480"/>
+        </w:tabs>
+        <w:ind w:left="6480" w:hanging="360"/>
+      </w:pPr>
+      <w:rPr>
+        <w:rFonts w:ascii="Wingdings" w:hAnsi="Wingdings" w:hint="default"/>
+        <w:sz w:val="20"/>
+      </w:rPr>
+    </w:lvl>
+  </w:abstractNum>
+  <w:abstractNum w:abstractNumId="21" w15:restartNumberingAfterBreak="0">
     <w:nsid w:val="4B251C65"/>
     <w:multiLevelType w:val="multilevel"/>
     <w:tmpl w:val="F1968FCA"/>
@@ -6268,7 +6456,7 @@
       </w:rPr>
     </w:lvl>
   </w:abstractNum>
-  <w:abstractNum w:abstractNumId="21" w15:restartNumberingAfterBreak="0">
+  <w:abstractNum w:abstractNumId="22" w15:restartNumberingAfterBreak="0">
     <w:nsid w:val="4C9D6BDE"/>
     <w:multiLevelType w:val="multilevel"/>
     <w:tmpl w:val="02D4BA92"/>
@@ -6417,7 +6605,7 @@
       </w:rPr>
     </w:lvl>
   </w:abstractNum>
-  <w:abstractNum w:abstractNumId="22" w15:restartNumberingAfterBreak="0">
+  <w:abstractNum w:abstractNumId="23" w15:restartNumberingAfterBreak="0">
     <w:nsid w:val="4F7F0840"/>
     <w:multiLevelType w:val="multilevel"/>
     <w:tmpl w:val="6DE09796"/>
@@ -6566,7 +6754,7 @@
       </w:rPr>
     </w:lvl>
   </w:abstractNum>
-  <w:abstractNum w:abstractNumId="23" w15:restartNumberingAfterBreak="0">
+  <w:abstractNum w:abstractNumId="24" w15:restartNumberingAfterBreak="0">
     <w:nsid w:val="53540327"/>
     <w:multiLevelType w:val="multilevel"/>
     <w:tmpl w:val="246A6280"/>
@@ -6715,7 +6903,7 @@
       </w:rPr>
     </w:lvl>
   </w:abstractNum>
-  <w:abstractNum w:abstractNumId="24" w15:restartNumberingAfterBreak="0">
+  <w:abstractNum w:abstractNumId="25" w15:restartNumberingAfterBreak="0">
     <w:nsid w:val="56583BF8"/>
     <w:multiLevelType w:val="multilevel"/>
     <w:tmpl w:val="BACC9B68"/>
@@ -6864,7 +7052,7 @@
       </w:rPr>
     </w:lvl>
   </w:abstractNum>
-  <w:abstractNum w:abstractNumId="25" w15:restartNumberingAfterBreak="0">
+  <w:abstractNum w:abstractNumId="26" w15:restartNumberingAfterBreak="0">
     <w:nsid w:val="570235B6"/>
     <w:multiLevelType w:val="multilevel"/>
     <w:tmpl w:val="9AE4BF4E"/>
@@ -7013,7 +7201,269 @@
       </w:rPr>
     </w:lvl>
   </w:abstractNum>
-  <w:abstractNum w:abstractNumId="26" w15:restartNumberingAfterBreak="0">
+  <w:abstractNum w:abstractNumId="27" w15:restartNumberingAfterBreak="0">
+    <w:nsid w:val="5845117C"/>
+    <w:multiLevelType w:val="multilevel"/>
+    <w:tmpl w:val="EEE69488"/>
+    <w:lvl w:ilvl="0">
+      <w:start w:val="1"/>
+      <w:numFmt w:val="decimal"/>
+      <w:lvlText w:val="%1."/>
+      <w:lvlJc w:val="left"/>
+      <w:pPr>
+        <w:tabs>
+          <w:tab w:val="num" w:pos="720"/>
+        </w:tabs>
+        <w:ind w:left="720" w:hanging="360"/>
+      </w:pPr>
+    </w:lvl>
+    <w:lvl w:ilvl="1" w:tentative="1">
+      <w:start w:val="1"/>
+      <w:numFmt w:val="decimal"/>
+      <w:lvlText w:val="%2."/>
+      <w:lvlJc w:val="left"/>
+      <w:pPr>
+        <w:tabs>
+          <w:tab w:val="num" w:pos="1440"/>
+        </w:tabs>
+        <w:ind w:left="1440" w:hanging="360"/>
+      </w:pPr>
+    </w:lvl>
+    <w:lvl w:ilvl="2" w:tentative="1">
+      <w:start w:val="1"/>
+      <w:numFmt w:val="decimal"/>
+      <w:lvlText w:val="%3."/>
+      <w:lvlJc w:val="left"/>
+      <w:pPr>
+        <w:tabs>
+          <w:tab w:val="num" w:pos="2160"/>
+        </w:tabs>
+        <w:ind w:left="2160" w:hanging="360"/>
+      </w:pPr>
+    </w:lvl>
+    <w:lvl w:ilvl="3" w:tentative="1">
+      <w:start w:val="1"/>
+      <w:numFmt w:val="decimal"/>
+      <w:lvlText w:val="%4."/>
+      <w:lvlJc w:val="left"/>
+      <w:pPr>
+        <w:tabs>
+          <w:tab w:val="num" w:pos="2880"/>
+        </w:tabs>
+        <w:ind w:left="2880" w:hanging="360"/>
+      </w:pPr>
+    </w:lvl>
+    <w:lvl w:ilvl="4" w:tentative="1">
+      <w:start w:val="1"/>
+      <w:numFmt w:val="decimal"/>
+      <w:lvlText w:val="%5."/>
+      <w:lvlJc w:val="left"/>
+      <w:pPr>
+        <w:tabs>
+          <w:tab w:val="num" w:pos="3600"/>
+        </w:tabs>
+        <w:ind w:left="3600" w:hanging="360"/>
+      </w:pPr>
+    </w:lvl>
+    <w:lvl w:ilvl="5" w:tentative="1">
+      <w:start w:val="1"/>
+      <w:numFmt w:val="decimal"/>
+      <w:lvlText w:val="%6."/>
+      <w:lvlJc w:val="left"/>
+      <w:pPr>
+        <w:tabs>
+          <w:tab w:val="num" w:pos="4320"/>
+        </w:tabs>
+        <w:ind w:left="4320" w:hanging="360"/>
+      </w:pPr>
+    </w:lvl>
+    <w:lvl w:ilvl="6" w:tentative="1">
+      <w:start w:val="1"/>
+      <w:numFmt w:val="decimal"/>
+      <w:lvlText w:val="%7."/>
+      <w:lvlJc w:val="left"/>
+      <w:pPr>
+        <w:tabs>
+          <w:tab w:val="num" w:pos="5040"/>
+        </w:tabs>
+        <w:ind w:left="5040" w:hanging="360"/>
+      </w:pPr>
+    </w:lvl>
+    <w:lvl w:ilvl="7" w:tentative="1">
+      <w:start w:val="1"/>
+      <w:numFmt w:val="decimal"/>
+      <w:lvlText w:val="%8."/>
+      <w:lvlJc w:val="left"/>
+      <w:pPr>
+        <w:tabs>
+          <w:tab w:val="num" w:pos="5760"/>
+        </w:tabs>
+        <w:ind w:left="5760" w:hanging="360"/>
+      </w:pPr>
+    </w:lvl>
+    <w:lvl w:ilvl="8" w:tentative="1">
+      <w:start w:val="1"/>
+      <w:numFmt w:val="decimal"/>
+      <w:lvlText w:val="%9."/>
+      <w:lvlJc w:val="left"/>
+      <w:pPr>
+        <w:tabs>
+          <w:tab w:val="num" w:pos="6480"/>
+        </w:tabs>
+        <w:ind w:left="6480" w:hanging="360"/>
+      </w:pPr>
+    </w:lvl>
+  </w:abstractNum>
+  <w:abstractNum w:abstractNumId="28" w15:restartNumberingAfterBreak="0">
+    <w:nsid w:val="5AFB2879"/>
+    <w:multiLevelType w:val="multilevel"/>
+    <w:tmpl w:val="DD7C8384"/>
+    <w:lvl w:ilvl="0">
+      <w:start w:val="1"/>
+      <w:numFmt w:val="bullet"/>
+      <w:lvlText w:val=""/>
+      <w:lvlJc w:val="left"/>
+      <w:pPr>
+        <w:tabs>
+          <w:tab w:val="num" w:pos="720"/>
+        </w:tabs>
+        <w:ind w:left="720" w:hanging="360"/>
+      </w:pPr>
+      <w:rPr>
+        <w:rFonts w:ascii="Symbol" w:hAnsi="Symbol" w:hint="default"/>
+        <w:sz w:val="20"/>
+      </w:rPr>
+    </w:lvl>
+    <w:lvl w:ilvl="1" w:tentative="1">
+      <w:start w:val="1"/>
+      <w:numFmt w:val="bullet"/>
+      <w:lvlText w:val="o"/>
+      <w:lvlJc w:val="left"/>
+      <w:pPr>
+        <w:tabs>
+          <w:tab w:val="num" w:pos="1440"/>
+        </w:tabs>
+        <w:ind w:left="1440" w:hanging="360"/>
+      </w:pPr>
+      <w:rPr>
+        <w:rFonts w:ascii="Courier New" w:hAnsi="Courier New" w:hint="default"/>
+        <w:sz w:val="20"/>
+      </w:rPr>
+    </w:lvl>
+    <w:lvl w:ilvl="2" w:tentative="1">
+      <w:start w:val="1"/>
+      <w:numFmt w:val="bullet"/>
+      <w:lvlText w:val=""/>
+      <w:lvlJc w:val="left"/>
+      <w:pPr>
+        <w:tabs>
+          <w:tab w:val="num" w:pos="2160"/>
+        </w:tabs>
+        <w:ind w:left="2160" w:hanging="360"/>
+      </w:pPr>
+      <w:rPr>
+        <w:rFonts w:ascii="Wingdings" w:hAnsi="Wingdings" w:hint="default"/>
+        <w:sz w:val="20"/>
+      </w:rPr>
+    </w:lvl>
+    <w:lvl w:ilvl="3" w:tentative="1">
+      <w:start w:val="1"/>
+      <w:numFmt w:val="bullet"/>
+      <w:lvlText w:val=""/>
+      <w:lvlJc w:val="left"/>
+      <w:pPr>
+        <w:tabs>
+          <w:tab w:val="num" w:pos="2880"/>
+        </w:tabs>
+        <w:ind w:left="2880" w:hanging="360"/>
+      </w:pPr>
+      <w:rPr>
+        <w:rFonts w:ascii="Wingdings" w:hAnsi="Wingdings" w:hint="default"/>
+        <w:sz w:val="20"/>
+      </w:rPr>
+    </w:lvl>
+    <w:lvl w:ilvl="4" w:tentative="1">
+      <w:start w:val="1"/>
+      <w:numFmt w:val="bullet"/>
+      <w:lvlText w:val=""/>
+      <w:lvlJc w:val="left"/>
+      <w:pPr>
+        <w:tabs>
+          <w:tab w:val="num" w:pos="3600"/>
+        </w:tabs>
+        <w:ind w:left="3600" w:hanging="360"/>
+      </w:pPr>
+      <w:rPr>
+        <w:rFonts w:ascii="Wingdings" w:hAnsi="Wingdings" w:hint="default"/>
+        <w:sz w:val="20"/>
+      </w:rPr>
+    </w:lvl>
+    <w:lvl w:ilvl="5" w:tentative="1">
+      <w:start w:val="1"/>
+      <w:numFmt w:val="bullet"/>
+      <w:lvlText w:val=""/>
+      <w:lvlJc w:val="left"/>
+      <w:pPr>
+        <w:tabs>
+          <w:tab w:val="num" w:pos="4320"/>
+        </w:tabs>
+        <w:ind w:left="4320" w:hanging="360"/>
+      </w:pPr>
+      <w:rPr>
+        <w:rFonts w:ascii="Wingdings" w:hAnsi="Wingdings" w:hint="default"/>
+        <w:sz w:val="20"/>
+      </w:rPr>
+    </w:lvl>
+    <w:lvl w:ilvl="6" w:tentative="1">
+      <w:start w:val="1"/>
+      <w:numFmt w:val="bullet"/>
+      <w:lvlText w:val=""/>
+      <w:lvlJc w:val="left"/>
+      <w:pPr>
+        <w:tabs>
+          <w:tab w:val="num" w:pos="5040"/>
+        </w:tabs>
+        <w:ind w:left="5040" w:hanging="360"/>
+      </w:pPr>
+      <w:rPr>
+        <w:rFonts w:ascii="Wingdings" w:hAnsi="Wingdings" w:hint="default"/>
+        <w:sz w:val="20"/>
+      </w:rPr>
+    </w:lvl>
+    <w:lvl w:ilvl="7" w:tentative="1">
+      <w:start w:val="1"/>
+      <w:numFmt w:val="bullet"/>
+      <w:lvlText w:val=""/>
+      <w:lvlJc w:val="left"/>
+      <w:pPr>
+        <w:tabs>
+          <w:tab w:val="num" w:pos="5760"/>
+        </w:tabs>
+        <w:ind w:left="5760" w:hanging="360"/>
+      </w:pPr>
+      <w:rPr>
+        <w:rFonts w:ascii="Wingdings" w:hAnsi="Wingdings" w:hint="default"/>
+        <w:sz w:val="20"/>
+      </w:rPr>
+    </w:lvl>
+    <w:lvl w:ilvl="8" w:tentative="1">
+      <w:start w:val="1"/>
+      <w:numFmt w:val="bullet"/>
+      <w:lvlText w:val=""/>
+      <w:lvlJc w:val="left"/>
+      <w:pPr>
+        <w:tabs>
+          <w:tab w:val="num" w:pos="6480"/>
+        </w:tabs>
+        <w:ind w:left="6480" w:hanging="360"/>
+      </w:pPr>
+      <w:rPr>
+        <w:rFonts w:ascii="Wingdings" w:hAnsi="Wingdings" w:hint="default"/>
+        <w:sz w:val="20"/>
+      </w:rPr>
+    </w:lvl>
+  </w:abstractNum>
+  <w:abstractNum w:abstractNumId="29" w15:restartNumberingAfterBreak="0">
     <w:nsid w:val="5F410346"/>
     <w:multiLevelType w:val="multilevel"/>
     <w:tmpl w:val="70F26C6E"/>
@@ -7162,7 +7612,156 @@
       </w:rPr>
     </w:lvl>
   </w:abstractNum>
-  <w:abstractNum w:abstractNumId="27" w15:restartNumberingAfterBreak="0">
+  <w:abstractNum w:abstractNumId="30" w15:restartNumberingAfterBreak="0">
+    <w:nsid w:val="5FFE5ADE"/>
+    <w:multiLevelType w:val="multilevel"/>
+    <w:tmpl w:val="60F29000"/>
+    <w:lvl w:ilvl="0">
+      <w:start w:val="1"/>
+      <w:numFmt w:val="bullet"/>
+      <w:lvlText w:val=""/>
+      <w:lvlJc w:val="left"/>
+      <w:pPr>
+        <w:tabs>
+          <w:tab w:val="num" w:pos="720"/>
+        </w:tabs>
+        <w:ind w:left="720" w:hanging="360"/>
+      </w:pPr>
+      <w:rPr>
+        <w:rFonts w:ascii="Symbol" w:hAnsi="Symbol" w:hint="default"/>
+        <w:sz w:val="20"/>
+      </w:rPr>
+    </w:lvl>
+    <w:lvl w:ilvl="1" w:tentative="1">
+      <w:start w:val="1"/>
+      <w:numFmt w:val="bullet"/>
+      <w:lvlText w:val="o"/>
+      <w:lvlJc w:val="left"/>
+      <w:pPr>
+        <w:tabs>
+          <w:tab w:val="num" w:pos="1440"/>
+        </w:tabs>
+        <w:ind w:left="1440" w:hanging="360"/>
+      </w:pPr>
+      <w:rPr>
+        <w:rFonts w:ascii="Courier New" w:hAnsi="Courier New" w:hint="default"/>
+        <w:sz w:val="20"/>
+      </w:rPr>
+    </w:lvl>
+    <w:lvl w:ilvl="2" w:tentative="1">
+      <w:start w:val="1"/>
+      <w:numFmt w:val="bullet"/>
+      <w:lvlText w:val=""/>
+      <w:lvlJc w:val="left"/>
+      <w:pPr>
+        <w:tabs>
+          <w:tab w:val="num" w:pos="2160"/>
+        </w:tabs>
+        <w:ind w:left="2160" w:hanging="360"/>
+      </w:pPr>
+      <w:rPr>
+        <w:rFonts w:ascii="Wingdings" w:hAnsi="Wingdings" w:hint="default"/>
+        <w:sz w:val="20"/>
+      </w:rPr>
+    </w:lvl>
+    <w:lvl w:ilvl="3" w:tentative="1">
+      <w:start w:val="1"/>
+      <w:numFmt w:val="bullet"/>
+      <w:lvlText w:val=""/>
+      <w:lvlJc w:val="left"/>
+      <w:pPr>
+        <w:tabs>
+          <w:tab w:val="num" w:pos="2880"/>
+        </w:tabs>
+        <w:ind w:left="2880" w:hanging="360"/>
+      </w:pPr>
+      <w:rPr>
+        <w:rFonts w:ascii="Wingdings" w:hAnsi="Wingdings" w:hint="default"/>
+        <w:sz w:val="20"/>
+      </w:rPr>
+    </w:lvl>
+    <w:lvl w:ilvl="4" w:tentative="1">
+      <w:start w:val="1"/>
+      <w:numFmt w:val="bullet"/>
+      <w:lvlText w:val=""/>
+      <w:lvlJc w:val="left"/>
+      <w:pPr>
+        <w:tabs>
+          <w:tab w:val="num" w:pos="3600"/>
+        </w:tabs>
+        <w:ind w:left="3600" w:hanging="360"/>
+      </w:pPr>
+      <w:rPr>
+        <w:rFonts w:ascii="Wingdings" w:hAnsi="Wingdings" w:hint="default"/>
+        <w:sz w:val="20"/>
+      </w:rPr>
+    </w:lvl>
+    <w:lvl w:ilvl="5" w:tentative="1">
+      <w:start w:val="1"/>
+      <w:numFmt w:val="bullet"/>
+      <w:lvlText w:val=""/>
+      <w:lvlJc w:val="left"/>
+      <w:pPr>
+        <w:tabs>
+          <w:tab w:val="num" w:pos="4320"/>
+        </w:tabs>
+        <w:ind w:left="4320" w:hanging="360"/>
+      </w:pPr>
+      <w:rPr>
+        <w:rFonts w:ascii="Wingdings" w:hAnsi="Wingdings" w:hint="default"/>
+        <w:sz w:val="20"/>
+      </w:rPr>
+    </w:lvl>
+    <w:lvl w:ilvl="6" w:tentative="1">
+      <w:start w:val="1"/>
+      <w:numFmt w:val="bullet"/>
+      <w:lvlText w:val=""/>
+      <w:lvlJc w:val="left"/>
+      <w:pPr>
+        <w:tabs>
+          <w:tab w:val="num" w:pos="5040"/>
+        </w:tabs>
+        <w:ind w:left="5040" w:hanging="360"/>
+      </w:pPr>
+      <w:rPr>
+        <w:rFonts w:ascii="Wingdings" w:hAnsi="Wingdings" w:hint="default"/>
+        <w:sz w:val="20"/>
+      </w:rPr>
+    </w:lvl>
+    <w:lvl w:ilvl="7" w:tentative="1">
+      <w:start w:val="1"/>
+      <w:numFmt w:val="bullet"/>
+      <w:lvlText w:val=""/>
+      <w:lvlJc w:val="left"/>
+      <w:pPr>
+        <w:tabs>
+          <w:tab w:val="num" w:pos="5760"/>
+        </w:tabs>
+        <w:ind w:left="5760" w:hanging="360"/>
+      </w:pPr>
+      <w:rPr>
+        <w:rFonts w:ascii="Wingdings" w:hAnsi="Wingdings" w:hint="default"/>
+        <w:sz w:val="20"/>
+      </w:rPr>
+    </w:lvl>
+    <w:lvl w:ilvl="8" w:tentative="1">
+      <w:start w:val="1"/>
+      <w:numFmt w:val="bullet"/>
+      <w:lvlText w:val=""/>
+      <w:lvlJc w:val="left"/>
+      <w:pPr>
+        <w:tabs>
+          <w:tab w:val="num" w:pos="6480"/>
+        </w:tabs>
+        <w:ind w:left="6480" w:hanging="360"/>
+      </w:pPr>
+      <w:rPr>
+        <w:rFonts w:ascii="Wingdings" w:hAnsi="Wingdings" w:hint="default"/>
+        <w:sz w:val="20"/>
+      </w:rPr>
+    </w:lvl>
+  </w:abstractNum>
+  <w:abstractNum w:abstractNumId="31" w15:restartNumberingAfterBreak="0">
     <w:nsid w:val="670338A1"/>
     <w:multiLevelType w:val="multilevel"/>
     <w:tmpl w:val="59DA78F2"/>
@@ -7311,7 +7910,156 @@
       </w:rPr>
     </w:lvl>
   </w:abstractNum>
-  <w:abstractNum w:abstractNumId="28" w15:restartNumberingAfterBreak="0">
+  <w:abstractNum w:abstractNumId="32" w15:restartNumberingAfterBreak="0">
+    <w:nsid w:val="67934A7A"/>
+    <w:multiLevelType w:val="multilevel"/>
+    <w:tmpl w:val="F5DA51E0"/>
+    <w:lvl w:ilvl="0">
+      <w:start w:val="1"/>
+      <w:numFmt w:val="bullet"/>
+      <w:lvlText w:val=""/>
+      <w:lvlJc w:val="left"/>
+      <w:pPr>
+        <w:tabs>
+          <w:tab w:val="num" w:pos="720"/>
+        </w:tabs>
+        <w:ind w:left="720" w:hanging="360"/>
+      </w:pPr>
+      <w:rPr>
+        <w:rFonts w:ascii="Symbol" w:hAnsi="Symbol" w:hint="default"/>
+        <w:sz w:val="20"/>
+      </w:rPr>
+    </w:lvl>
+    <w:lvl w:ilvl="1" w:tentative="1">
+      <w:start w:val="1"/>
+      <w:numFmt w:val="bullet"/>
+      <w:lvlText w:val="o"/>
+      <w:lvlJc w:val="left"/>
+      <w:pPr>
+        <w:tabs>
+          <w:tab w:val="num" w:pos="1440"/>
+        </w:tabs>
+        <w:ind w:left="1440" w:hanging="360"/>
+      </w:pPr>
+      <w:rPr>
+        <w:rFonts w:ascii="Courier New" w:hAnsi="Courier New" w:hint="default"/>
+        <w:sz w:val="20"/>
+      </w:rPr>
+    </w:lvl>
+    <w:lvl w:ilvl="2" w:tentative="1">
+      <w:start w:val="1"/>
+      <w:numFmt w:val="bullet"/>
+      <w:lvlText w:val=""/>
+      <w:lvlJc w:val="left"/>
+      <w:pPr>
+        <w:tabs>
+          <w:tab w:val="num" w:pos="2160"/>
+        </w:tabs>
+        <w:ind w:left="2160" w:hanging="360"/>
+      </w:pPr>
+      <w:rPr>
+        <w:rFonts w:ascii="Wingdings" w:hAnsi="Wingdings" w:hint="default"/>
+        <w:sz w:val="20"/>
+      </w:rPr>
+    </w:lvl>
+    <w:lvl w:ilvl="3" w:tentative="1">
+      <w:start w:val="1"/>
+      <w:numFmt w:val="bullet"/>
+      <w:lvlText w:val=""/>
+      <w:lvlJc w:val="left"/>
+      <w:pPr>
+        <w:tabs>
+          <w:tab w:val="num" w:pos="2880"/>
+        </w:tabs>
+        <w:ind w:left="2880" w:hanging="360"/>
+      </w:pPr>
+      <w:rPr>
+        <w:rFonts w:ascii="Wingdings" w:hAnsi="Wingdings" w:hint="default"/>
+        <w:sz w:val="20"/>
+      </w:rPr>
+    </w:lvl>
+    <w:lvl w:ilvl="4" w:tentative="1">
+      <w:start w:val="1"/>
+      <w:numFmt w:val="bullet"/>
+      <w:lvlText w:val=""/>
+      <w:lvlJc w:val="left"/>
+      <w:pPr>
+        <w:tabs>
+          <w:tab w:val="num" w:pos="3600"/>
+        </w:tabs>
+        <w:ind w:left="3600" w:hanging="360"/>
+      </w:pPr>
+      <w:rPr>
+        <w:rFonts w:ascii="Wingdings" w:hAnsi="Wingdings" w:hint="default"/>
+        <w:sz w:val="20"/>
+      </w:rPr>
+    </w:lvl>
+    <w:lvl w:ilvl="5" w:tentative="1">
+      <w:start w:val="1"/>
+      <w:numFmt w:val="bullet"/>
+      <w:lvlText w:val=""/>
+      <w:lvlJc w:val="left"/>
+      <w:pPr>
+        <w:tabs>
+          <w:tab w:val="num" w:pos="4320"/>
+        </w:tabs>
+        <w:ind w:left="4320" w:hanging="360"/>
+      </w:pPr>
+      <w:rPr>
+        <w:rFonts w:ascii="Wingdings" w:hAnsi="Wingdings" w:hint="default"/>
+        <w:sz w:val="20"/>
+      </w:rPr>
+    </w:lvl>
+    <w:lvl w:ilvl="6" w:tentative="1">
+      <w:start w:val="1"/>
+      <w:numFmt w:val="bullet"/>
+      <w:lvlText w:val=""/>
+      <w:lvlJc w:val="left"/>
+      <w:pPr>
+        <w:tabs>
+          <w:tab w:val="num" w:pos="5040"/>
+        </w:tabs>
+        <w:ind w:left="5040" w:hanging="360"/>
+      </w:pPr>
+      <w:rPr>
+        <w:rFonts w:ascii="Wingdings" w:hAnsi="Wingdings" w:hint="default"/>
+        <w:sz w:val="20"/>
+      </w:rPr>
+    </w:lvl>
+    <w:lvl w:ilvl="7" w:tentative="1">
+      <w:start w:val="1"/>
+      <w:numFmt w:val="bullet"/>
+      <w:lvlText w:val=""/>
+      <w:lvlJc w:val="left"/>
+      <w:pPr>
+        <w:tabs>
+          <w:tab w:val="num" w:pos="5760"/>
+        </w:tabs>
+        <w:ind w:left="5760" w:hanging="360"/>
+      </w:pPr>
+      <w:rPr>
+        <w:rFonts w:ascii="Wingdings" w:hAnsi="Wingdings" w:hint="default"/>
+        <w:sz w:val="20"/>
+      </w:rPr>
+    </w:lvl>
+    <w:lvl w:ilvl="8" w:tentative="1">
+      <w:start w:val="1"/>
+      <w:numFmt w:val="bullet"/>
+      <w:lvlText w:val=""/>
+      <w:lvlJc w:val="left"/>
+      <w:pPr>
+        <w:tabs>
+          <w:tab w:val="num" w:pos="6480"/>
+        </w:tabs>
+        <w:ind w:left="6480" w:hanging="360"/>
+      </w:pPr>
+      <w:rPr>
+        <w:rFonts w:ascii="Wingdings" w:hAnsi="Wingdings" w:hint="default"/>
+        <w:sz w:val="20"/>
+      </w:rPr>
+    </w:lvl>
+  </w:abstractNum>
+  <w:abstractNum w:abstractNumId="33" w15:restartNumberingAfterBreak="0">
     <w:nsid w:val="6C0F4EBC"/>
     <w:multiLevelType w:val="multilevel"/>
     <w:tmpl w:val="AB60235C"/>
@@ -7460,7 +8208,7 @@
       </w:rPr>
     </w:lvl>
   </w:abstractNum>
-  <w:abstractNum w:abstractNumId="29" w15:restartNumberingAfterBreak="0">
+  <w:abstractNum w:abstractNumId="34" w15:restartNumberingAfterBreak="0">
     <w:nsid w:val="6E015D58"/>
     <w:multiLevelType w:val="multilevel"/>
     <w:tmpl w:val="6F06C3CC"/>
@@ -7609,7 +8357,7 @@
       </w:rPr>
     </w:lvl>
   </w:abstractNum>
-  <w:abstractNum w:abstractNumId="30" w15:restartNumberingAfterBreak="0">
+  <w:abstractNum w:abstractNumId="35" w15:restartNumberingAfterBreak="0">
     <w:nsid w:val="7A7B211E"/>
     <w:multiLevelType w:val="multilevel"/>
     <w:tmpl w:val="891211FC"/>
@@ -7758,7 +8506,7 @@
       </w:rPr>
     </w:lvl>
   </w:abstractNum>
-  <w:abstractNum w:abstractNumId="31" w15:restartNumberingAfterBreak="0">
+  <w:abstractNum w:abstractNumId="36" w15:restartNumberingAfterBreak="0">
     <w:nsid w:val="7C621AC0"/>
     <w:multiLevelType w:val="multilevel"/>
     <w:tmpl w:val="BF1AC2B2"/>
@@ -7908,13 +8656,13 @@
     </w:lvl>
   </w:abstractNum>
   <w:num w:numId="1" w16cid:durableId="1653215723">
-    <w:abstractNumId w:val="20"/>
+    <w:abstractNumId w:val="21"/>
   </w:num>
   <w:num w:numId="2" w16cid:durableId="351303470">
     <w:abstractNumId w:val="9"/>
   </w:num>
   <w:num w:numId="3" w16cid:durableId="36392002">
-    <w:abstractNumId w:val="29"/>
+    <w:abstractNumId w:val="34"/>
   </w:num>
   <w:num w:numId="4" w16cid:durableId="1493328976">
     <w:abstractNumId w:val="16"/>
@@ -7923,7 +8671,7 @@
     <w:abstractNumId w:val="2"/>
   </w:num>
   <w:num w:numId="6" w16cid:durableId="730466287">
-    <w:abstractNumId w:val="24"/>
+    <w:abstractNumId w:val="25"/>
   </w:num>
   <w:num w:numId="7" w16cid:durableId="2014871306">
     <w:abstractNumId w:val="8"/>
@@ -7941,34 +8689,34 @@
     <w:abstractNumId w:val="15"/>
   </w:num>
   <w:num w:numId="12" w16cid:durableId="961421518">
-    <w:abstractNumId w:val="30"/>
+    <w:abstractNumId w:val="35"/>
   </w:num>
   <w:num w:numId="13" w16cid:durableId="2096319449">
     <w:abstractNumId w:val="18"/>
   </w:num>
   <w:num w:numId="14" w16cid:durableId="1699114093">
-    <w:abstractNumId w:val="31"/>
+    <w:abstractNumId w:val="36"/>
   </w:num>
   <w:num w:numId="15" w16cid:durableId="1579896895">
-    <w:abstractNumId w:val="25"/>
+    <w:abstractNumId w:val="26"/>
   </w:num>
   <w:num w:numId="16" w16cid:durableId="384108050">
-    <w:abstractNumId w:val="23"/>
+    <w:abstractNumId w:val="24"/>
   </w:num>
   <w:num w:numId="17" w16cid:durableId="452099309">
     <w:abstractNumId w:val="5"/>
   </w:num>
   <w:num w:numId="18" w16cid:durableId="1799294945">
-    <w:abstractNumId w:val="28"/>
+    <w:abstractNumId w:val="33"/>
   </w:num>
   <w:num w:numId="19" w16cid:durableId="215052976">
-    <w:abstractNumId w:val="21"/>
+    <w:abstractNumId w:val="22"/>
   </w:num>
   <w:num w:numId="20" w16cid:durableId="836572847">
     <w:abstractNumId w:val="10"/>
   </w:num>
   <w:num w:numId="21" w16cid:durableId="469639761">
-    <w:abstractNumId w:val="27"/>
+    <w:abstractNumId w:val="31"/>
   </w:num>
   <w:num w:numId="22" w16cid:durableId="1036850050">
     <w:abstractNumId w:val="14"/>
@@ -7992,7 +8740,7 @@
     <w:abstractNumId w:val="17"/>
   </w:num>
   <w:num w:numId="29" w16cid:durableId="333845795">
-    <w:abstractNumId w:val="26"/>
+    <w:abstractNumId w:val="29"/>
   </w:num>
   <w:num w:numId="30" w16cid:durableId="107749214">
     <w:abstractNumId w:val="3"/>
@@ -8001,7 +8749,22 @@
     <w:abstractNumId w:val="7"/>
   </w:num>
   <w:num w:numId="32" w16cid:durableId="2121100318">
-    <w:abstractNumId w:val="22"/>
+    <w:abstractNumId w:val="23"/>
+  </w:num>
+  <w:num w:numId="33" w16cid:durableId="124397162">
+    <w:abstractNumId w:val="20"/>
+  </w:num>
+  <w:num w:numId="34" w16cid:durableId="1531802390">
+    <w:abstractNumId w:val="30"/>
+  </w:num>
+  <w:num w:numId="35" w16cid:durableId="2021658826">
+    <w:abstractNumId w:val="28"/>
+  </w:num>
+  <w:num w:numId="36" w16cid:durableId="1577939576">
+    <w:abstractNumId w:val="27"/>
+  </w:num>
+  <w:num w:numId="37" w16cid:durableId="1136525657">
+    <w:abstractNumId w:val="32"/>
   </w:num>
 </w:numbering>
 </file>

</xml_diff>